<commit_message>
Site Prototype is done. But there is some mistakes in jinja format for now. At later versions it will be fixed.
</commit_message>
<xml_diff>
--- a/papergen/templates/papergen/ieee_template.docx
+++ b/papergen/templates/papergen/ieee_template.docx
@@ -767,7 +767,7 @@
         <w:tab/>
       </w:r>
       <w:r>
-        <w:t>{{ forloop.counter }}. {{ sec.title }}</w:t>
+        <w:t>{{ loop.index }}. {{ sec.title }}</w:t>
       </w:r>
     </w:p>
     <w:p>
@@ -9548,7 +9548,7 @@
         <w:ind w:left="360"/>
       </w:pPr>
       <w:r>
-        <w:t>[{{ forloop.counter }}] {{ ref }}</w:t>
+        <w:t>[{{ loop.index }}] {{ ref }}</w:t>
       </w:r>
     </w:p>
     <w:p>
@@ -11552,6 +11552,7 @@
   <w:style w:type="character" w:default="1" w:styleId="VarsaylanParagrafYazTipi">
     <w:name w:val="Default Paragraph Font"/>
     <w:uiPriority w:val="1"/>
+    <w:semiHidden/>
     <w:unhideWhenUsed/>
   </w:style>
   <w:style w:type="table" w:default="1" w:styleId="NormalTablo">

</xml_diff>

<commit_message>
A few bugs fixed
</commit_message>
<xml_diff>
--- a/papergen/templates/papergen/ieee_template.docx
+++ b/papergen/templates/papergen/ieee_template.docx
@@ -53,6 +53,13 @@
           <w:sz w:val="18"/>
           <w:szCs w:val="18"/>
         </w:rPr>
+        <w:br w:type="column"/>
+      </w:r>
+      <w:r>
+        <w:rPr>
+          <w:sz w:val="18"/>
+          <w:szCs w:val="18"/>
+        </w:rPr>
         <w:t>{% for author in authors %}</w:t>
       </w:r>
     </w:p>
@@ -155,490 +162,7 @@
           <w:sz w:val="18"/>
           <w:szCs w:val="18"/>
         </w:rPr>
-        <w:t>{% for author in authors %}</w:t>
-      </w:r>
-    </w:p>
-    <w:p>
-      <w:pPr>
-        <w:pStyle w:val="Author"/>
-        <w:spacing w:before="100" w:beforeAutospacing="1"/>
-        <w:rPr>
-          <w:sz w:val="18"/>
-          <w:szCs w:val="18"/>
-        </w:rPr>
-      </w:pPr>
-      <w:r>
-        <w:rPr>
-          <w:sz w:val="18"/>
-          <w:szCs w:val="18"/>
-        </w:rPr>
-        <w:t>{{ author.name }}</w:t>
-      </w:r>
-    </w:p>
-    <w:p>
-      <w:pPr>
-        <w:pStyle w:val="Author"/>
-        <w:spacing w:before="100" w:beforeAutospacing="1"/>
-        <w:rPr>
-          <w:sz w:val="18"/>
-          <w:szCs w:val="18"/>
-        </w:rPr>
-      </w:pPr>
-      <w:r>
-        <w:rPr>
-          <w:sz w:val="18"/>
-          <w:szCs w:val="18"/>
-        </w:rPr>
-        <w:t>{{ author.org }}</w:t>
-      </w:r>
-    </w:p>
-    <w:p>
-      <w:pPr>
-        <w:pStyle w:val="Author"/>
-        <w:spacing w:before="100" w:beforeAutospacing="1"/>
-        <w:rPr>
-          <w:sz w:val="18"/>
-          <w:szCs w:val="18"/>
-        </w:rPr>
-      </w:pPr>
-      <w:r>
-        <w:rPr>
-          <w:sz w:val="18"/>
-          <w:szCs w:val="18"/>
-        </w:rPr>
-        <w:t>{{ author.location }}</w:t>
-      </w:r>
-    </w:p>
-    <w:p>
-      <w:pPr>
-        <w:pStyle w:val="Author"/>
-        <w:spacing w:before="100" w:beforeAutospacing="1"/>
-        <w:rPr>
-          <w:sz w:val="18"/>
-          <w:szCs w:val="18"/>
-        </w:rPr>
-      </w:pPr>
-      <w:r>
-        <w:rPr>
-          <w:sz w:val="18"/>
-          <w:szCs w:val="18"/>
-        </w:rPr>
-        <w:t>{{ author.email }}</w:t>
-      </w:r>
-    </w:p>
-    <w:p>
-      <w:pPr>
-        <w:pStyle w:val="Author"/>
-        <w:spacing w:before="100" w:beforeAutospacing="1"/>
-        <w:rPr>
-          <w:sz w:val="18"/>
-          <w:szCs w:val="18"/>
-        </w:rPr>
-      </w:pPr>
-      <w:r>
-        <w:rPr>
-          <w:sz w:val="18"/>
-          <w:szCs w:val="18"/>
-        </w:rPr>
-        <w:t>{% endfor %}</w:t>
-      </w:r>
-      <w:r>
-        <w:rPr>
-          <w:sz w:val="18"/>
-          <w:szCs w:val="18"/>
-        </w:rPr>
         <w:br w:type="column"/>
-      </w:r>
-      <w:r>
-        <w:rPr>
-          <w:sz w:val="18"/>
-          <w:szCs w:val="18"/>
-        </w:rPr>
-        <w:t>{% for author in authors %}</w:t>
-      </w:r>
-    </w:p>
-    <w:p>
-      <w:pPr>
-        <w:pStyle w:val="Author"/>
-        <w:spacing w:before="100" w:beforeAutospacing="1"/>
-        <w:rPr>
-          <w:sz w:val="18"/>
-          <w:szCs w:val="18"/>
-        </w:rPr>
-      </w:pPr>
-      <w:r>
-        <w:rPr>
-          <w:sz w:val="18"/>
-          <w:szCs w:val="18"/>
-        </w:rPr>
-        <w:t>{{ author.name }}</w:t>
-      </w:r>
-    </w:p>
-    <w:p>
-      <w:pPr>
-        <w:pStyle w:val="Author"/>
-        <w:spacing w:before="100" w:beforeAutospacing="1"/>
-        <w:rPr>
-          <w:sz w:val="18"/>
-          <w:szCs w:val="18"/>
-        </w:rPr>
-      </w:pPr>
-      <w:r>
-        <w:rPr>
-          <w:sz w:val="18"/>
-          <w:szCs w:val="18"/>
-        </w:rPr>
-        <w:t>{{ author.org }}</w:t>
-      </w:r>
-    </w:p>
-    <w:p>
-      <w:pPr>
-        <w:pStyle w:val="Author"/>
-        <w:spacing w:before="100" w:beforeAutospacing="1"/>
-        <w:rPr>
-          <w:sz w:val="18"/>
-          <w:szCs w:val="18"/>
-        </w:rPr>
-      </w:pPr>
-      <w:r>
-        <w:rPr>
-          <w:sz w:val="18"/>
-          <w:szCs w:val="18"/>
-        </w:rPr>
-        <w:t>{{ author.location }}</w:t>
-      </w:r>
-    </w:p>
-    <w:p>
-      <w:pPr>
-        <w:pStyle w:val="Author"/>
-        <w:spacing w:before="100" w:beforeAutospacing="1"/>
-        <w:rPr>
-          <w:sz w:val="18"/>
-          <w:szCs w:val="18"/>
-        </w:rPr>
-      </w:pPr>
-      <w:r>
-        <w:rPr>
-          <w:sz w:val="18"/>
-          <w:szCs w:val="18"/>
-        </w:rPr>
-        <w:t>{{ author.email }}</w:t>
-      </w:r>
-    </w:p>
-    <w:p>
-      <w:pPr>
-        <w:pStyle w:val="Author"/>
-        <w:spacing w:before="100" w:beforeAutospacing="1"/>
-        <w:rPr>
-          <w:sz w:val="18"/>
-          <w:szCs w:val="18"/>
-        </w:rPr>
-      </w:pPr>
-      <w:r>
-        <w:rPr>
-          <w:sz w:val="18"/>
-          <w:szCs w:val="18"/>
-        </w:rPr>
-        <w:t>{% endfor %}</w:t>
-      </w:r>
-    </w:p>
-    <w:p>
-      <w:pPr>
-        <w:pStyle w:val="Author"/>
-        <w:spacing w:before="100" w:beforeAutospacing="1"/>
-        <w:rPr>
-          <w:sz w:val="18"/>
-          <w:szCs w:val="18"/>
-        </w:rPr>
-      </w:pPr>
-      <w:r>
-        <w:rPr>
-          <w:sz w:val="18"/>
-          <w:szCs w:val="18"/>
-        </w:rPr>
-        <w:t>{% for author in authors %}</w:t>
-      </w:r>
-    </w:p>
-    <w:p>
-      <w:pPr>
-        <w:pStyle w:val="Author"/>
-        <w:spacing w:before="100" w:beforeAutospacing="1"/>
-        <w:rPr>
-          <w:sz w:val="18"/>
-          <w:szCs w:val="18"/>
-        </w:rPr>
-      </w:pPr>
-      <w:r>
-        <w:rPr>
-          <w:sz w:val="18"/>
-          <w:szCs w:val="18"/>
-        </w:rPr>
-        <w:t>{{ author.name }}</w:t>
-      </w:r>
-    </w:p>
-    <w:p>
-      <w:pPr>
-        <w:pStyle w:val="Author"/>
-        <w:spacing w:before="100" w:beforeAutospacing="1"/>
-        <w:rPr>
-          <w:sz w:val="18"/>
-          <w:szCs w:val="18"/>
-        </w:rPr>
-      </w:pPr>
-      <w:r>
-        <w:rPr>
-          <w:sz w:val="18"/>
-          <w:szCs w:val="18"/>
-        </w:rPr>
-        <w:t>{{ author.org }}</w:t>
-      </w:r>
-    </w:p>
-    <w:p>
-      <w:pPr>
-        <w:pStyle w:val="Author"/>
-        <w:spacing w:before="100" w:beforeAutospacing="1"/>
-        <w:rPr>
-          <w:sz w:val="18"/>
-          <w:szCs w:val="18"/>
-        </w:rPr>
-      </w:pPr>
-      <w:r>
-        <w:rPr>
-          <w:sz w:val="18"/>
-          <w:szCs w:val="18"/>
-        </w:rPr>
-        <w:t>{{ author.location }}</w:t>
-      </w:r>
-    </w:p>
-    <w:p>
-      <w:pPr>
-        <w:pStyle w:val="Author"/>
-        <w:spacing w:before="100" w:beforeAutospacing="1"/>
-        <w:rPr>
-          <w:sz w:val="18"/>
-          <w:szCs w:val="18"/>
-        </w:rPr>
-      </w:pPr>
-      <w:r>
-        <w:rPr>
-          <w:sz w:val="18"/>
-          <w:szCs w:val="18"/>
-        </w:rPr>
-        <w:t>{{ author.email }}</w:t>
-      </w:r>
-    </w:p>
-    <w:p>
-      <w:pPr>
-        <w:pStyle w:val="Author"/>
-        <w:spacing w:before="100" w:beforeAutospacing="1"/>
-        <w:rPr>
-          <w:sz w:val="18"/>
-          <w:szCs w:val="18"/>
-        </w:rPr>
-      </w:pPr>
-      <w:r>
-        <w:rPr>
-          <w:sz w:val="18"/>
-          <w:szCs w:val="18"/>
-        </w:rPr>
-        <w:t>{% endfor %}</w:t>
-      </w:r>
-      <w:r>
-        <w:rPr>
-          <w:sz w:val="18"/>
-          <w:szCs w:val="18"/>
-        </w:rPr>
-        <w:br w:type="column"/>
-      </w:r>
-      <w:r>
-        <w:rPr>
-          <w:sz w:val="18"/>
-          <w:szCs w:val="18"/>
-        </w:rPr>
-        <w:t>{% for author in authors %}</w:t>
-      </w:r>
-    </w:p>
-    <w:p>
-      <w:pPr>
-        <w:pStyle w:val="Author"/>
-        <w:spacing w:before="100" w:beforeAutospacing="1"/>
-        <w:rPr>
-          <w:sz w:val="18"/>
-          <w:szCs w:val="18"/>
-        </w:rPr>
-      </w:pPr>
-      <w:r>
-        <w:rPr>
-          <w:sz w:val="18"/>
-          <w:szCs w:val="18"/>
-        </w:rPr>
-        <w:t>{{ author.name }}</w:t>
-      </w:r>
-    </w:p>
-    <w:p>
-      <w:pPr>
-        <w:pStyle w:val="Author"/>
-        <w:spacing w:before="100" w:beforeAutospacing="1"/>
-        <w:rPr>
-          <w:sz w:val="18"/>
-          <w:szCs w:val="18"/>
-        </w:rPr>
-      </w:pPr>
-      <w:r>
-        <w:rPr>
-          <w:sz w:val="18"/>
-          <w:szCs w:val="18"/>
-        </w:rPr>
-        <w:t>{{ author.org }}</w:t>
-      </w:r>
-    </w:p>
-    <w:p>
-      <w:pPr>
-        <w:pStyle w:val="Author"/>
-        <w:spacing w:before="100" w:beforeAutospacing="1"/>
-        <w:rPr>
-          <w:sz w:val="18"/>
-          <w:szCs w:val="18"/>
-        </w:rPr>
-      </w:pPr>
-      <w:r>
-        <w:rPr>
-          <w:sz w:val="18"/>
-          <w:szCs w:val="18"/>
-        </w:rPr>
-        <w:t>{{ author.location }}</w:t>
-      </w:r>
-    </w:p>
-    <w:p>
-      <w:pPr>
-        <w:pStyle w:val="Author"/>
-        <w:spacing w:before="100" w:beforeAutospacing="1"/>
-        <w:rPr>
-          <w:sz w:val="18"/>
-          <w:szCs w:val="18"/>
-        </w:rPr>
-      </w:pPr>
-      <w:r>
-        <w:rPr>
-          <w:sz w:val="18"/>
-          <w:szCs w:val="18"/>
-        </w:rPr>
-        <w:t>{{ author.email }}</w:t>
-      </w:r>
-    </w:p>
-    <w:p>
-      <w:pPr>
-        <w:pStyle w:val="Author"/>
-        <w:spacing w:before="100" w:beforeAutospacing="1"/>
-        <w:rPr>
-          <w:sz w:val="18"/>
-          <w:szCs w:val="18"/>
-        </w:rPr>
-      </w:pPr>
-      <w:r>
-        <w:rPr>
-          <w:sz w:val="18"/>
-          <w:szCs w:val="18"/>
-        </w:rPr>
-        <w:t>{% endfor %}</w:t>
-      </w:r>
-    </w:p>
-    <w:p>
-      <w:pPr>
-        <w:pStyle w:val="Author"/>
-        <w:spacing w:before="100" w:beforeAutospacing="1"/>
-        <w:rPr>
-          <w:sz w:val="18"/>
-          <w:szCs w:val="18"/>
-        </w:rPr>
-      </w:pPr>
-      <w:r>
-        <w:rPr>
-          <w:sz w:val="18"/>
-          <w:szCs w:val="18"/>
-        </w:rPr>
-        <w:t>{% for author in authors %}</w:t>
-      </w:r>
-    </w:p>
-    <w:p>
-      <w:pPr>
-        <w:pStyle w:val="Author"/>
-        <w:spacing w:before="100" w:beforeAutospacing="1"/>
-        <w:rPr>
-          <w:sz w:val="18"/>
-          <w:szCs w:val="18"/>
-        </w:rPr>
-      </w:pPr>
-      <w:r>
-        <w:rPr>
-          <w:sz w:val="18"/>
-          <w:szCs w:val="18"/>
-        </w:rPr>
-        <w:t>{{ author.name }}</w:t>
-      </w:r>
-    </w:p>
-    <w:p>
-      <w:pPr>
-        <w:pStyle w:val="Author"/>
-        <w:spacing w:before="100" w:beforeAutospacing="1"/>
-        <w:rPr>
-          <w:sz w:val="18"/>
-          <w:szCs w:val="18"/>
-        </w:rPr>
-      </w:pPr>
-      <w:r>
-        <w:rPr>
-          <w:sz w:val="18"/>
-          <w:szCs w:val="18"/>
-        </w:rPr>
-        <w:t>{{ author.org }}</w:t>
-      </w:r>
-    </w:p>
-    <w:p>
-      <w:pPr>
-        <w:pStyle w:val="Author"/>
-        <w:spacing w:before="100" w:beforeAutospacing="1"/>
-        <w:rPr>
-          <w:sz w:val="18"/>
-          <w:szCs w:val="18"/>
-        </w:rPr>
-      </w:pPr>
-      <w:r>
-        <w:rPr>
-          <w:sz w:val="18"/>
-          <w:szCs w:val="18"/>
-        </w:rPr>
-        <w:t>{{ author.location }}</w:t>
-      </w:r>
-    </w:p>
-    <w:p>
-      <w:pPr>
-        <w:pStyle w:val="Author"/>
-        <w:spacing w:before="100" w:beforeAutospacing="1"/>
-        <w:rPr>
-          <w:sz w:val="18"/>
-          <w:szCs w:val="18"/>
-        </w:rPr>
-      </w:pPr>
-      <w:r>
-        <w:rPr>
-          <w:sz w:val="18"/>
-          <w:szCs w:val="18"/>
-        </w:rPr>
-        <w:t>{{ author.email }}</w:t>
-      </w:r>
-    </w:p>
-    <w:p>
-      <w:pPr>
-        <w:pStyle w:val="Author"/>
-        <w:spacing w:before="100" w:beforeAutospacing="1"/>
-      </w:pPr>
-      <w:r>
-        <w:rPr>
-          <w:sz w:val="18"/>
-          <w:szCs w:val="18"/>
-        </w:rPr>
-        <w:t>{% endfor %}</w:t>
       </w:r>
     </w:p>
     <w:p>
@@ -746,9 +270,17 @@
     <w:p>
       <w:pPr>
         <w:pStyle w:val="Balk1"/>
+        <w:numPr>
+          <w:ilvl w:val="0"/>
+          <w:numId w:val="0"/>
+        </w:numPr>
+        <w:jc w:val="both"/>
       </w:pPr>
       <w:r>
         <w:t>{% for sec in sections %}</w:t>
+      </w:r>
+      <w:r>
+        <w:t xml:space="preserve"> </w:t>
       </w:r>
     </w:p>
     <w:p>
@@ -761,12 +293,6 @@
         <w:jc w:val="both"/>
       </w:pPr>
       <w:r>
-        <w:tab/>
-      </w:r>
-      <w:r>
-        <w:tab/>
-      </w:r>
-      <w:r>
         <w:t>{{ loop.index }}. {{ sec.title }}</w:t>
       </w:r>
     </w:p>
@@ -787,14 +313,6 @@
       </w:r>
       <w:r>
         <w:t>.</w:t>
-      </w:r>
-    </w:p>
-    <w:p>
-      <w:pPr>
-        <w:pStyle w:val="Balk2"/>
-      </w:pPr>
-      <w:r>
-        <w:t>{% for sub in sec.subsections %}</w:t>
       </w:r>
     </w:p>
     <w:p>
@@ -804,9 +322,10 @@
           <w:ilvl w:val="0"/>
           <w:numId w:val="0"/>
         </w:numPr>
-      </w:pPr>
-      <w:r>
-        <w:t>{{ sub.subtitle }}</w:t>
+        <w:ind w:left="288" w:hanging="288"/>
+      </w:pPr>
+      <w:r>
+        <w:t>{% for sub in sec.subsections %}</w:t>
       </w:r>
     </w:p>
     <w:p>
@@ -818,7 +337,7 @@
         </w:numPr>
       </w:pPr>
       <w:r>
-        <w:t>{{ sub.subcontent }}</w:t>
+        <w:t>{{ sub.subtitle }}</w:t>
       </w:r>
     </w:p>
     <w:p>
@@ -828,30 +347,53 @@
           <w:ilvl w:val="0"/>
           <w:numId w:val="0"/>
         </w:numPr>
-      </w:pPr>
-      <w:r>
-        <w:t>{% endfor %}</w:t>
+        <w:rPr>
+          <w:i w:val="0"/>
+          <w:iCs w:val="0"/>
+        </w:rPr>
+      </w:pPr>
+      <w:r>
+        <w:rPr>
+          <w:i w:val="0"/>
+          <w:iCs w:val="0"/>
+        </w:rPr>
+        <w:t>{{ sub.subcontent }}</w:t>
       </w:r>
     </w:p>
     <w:p>
       <w:pPr>
-        <w:pStyle w:val="GvdeMetni"/>
-      </w:pPr>
-      <w:r>
-        <w:t xml:space="preserve">{% </w:t>
-      </w:r>
-      <w:proofErr w:type="spellStart"/>
-      <w:r>
-        <w:t>endfor</w:t>
-      </w:r>
-      <w:proofErr w:type="spellEnd"/>
-      <w:r>
-        <w:t xml:space="preserve"> %}</w:t>
+        <w:pStyle w:val="Balk2"/>
+        <w:numPr>
+          <w:ilvl w:val="0"/>
+          <w:numId w:val="0"/>
+        </w:numPr>
+      </w:pPr>
+      <w:r>
+        <w:t>{% endfor %}</w:t>
       </w:r>
     </w:p>
     <w:p>
       <w:pPr>
         <w:pStyle w:val="GvdeMetni"/>
+      </w:pPr>
+      <w:r>
+        <w:t xml:space="preserve">{% </w:t>
+      </w:r>
+      <w:proofErr w:type="spellStart"/>
+      <w:r>
+        <w:t>endfor</w:t>
+      </w:r>
+      <w:proofErr w:type="spellEnd"/>
+      <w:r>
+        <w:t xml:space="preserve"> %}</w:t>
+      </w:r>
+    </w:p>
+    <w:p>
+      <w:pPr>
+        <w:pStyle w:val="GvdeMetni"/>
+        <w:rPr>
+          <w:lang w:val="tr-TR"/>
+        </w:rPr>
       </w:pPr>
     </w:p>
     <w:p>
@@ -3277,7 +2819,6 @@
         <w:pStyle w:val="Balk2"/>
       </w:pPr>
       <w:r>
-        <w:lastRenderedPageBreak/>
         <w:t>Equations</w:t>
       </w:r>
     </w:p>
@@ -4239,6 +3780,7 @@
       </w:pPr>
       <w:proofErr w:type="spellStart"/>
       <w:r>
+        <w:lastRenderedPageBreak/>
         <w:t>Note</w:t>
       </w:r>
       <w:proofErr w:type="spellEnd"/>
@@ -6813,7 +6355,13 @@
         <w:rPr>
           <w:lang w:val="en-US"/>
         </w:rPr>
-        <w:t xml:space="preserve">A minimum of one author is required for all conference articles. </w:t>
+        <w:t xml:space="preserve">A minimum of one author is required for all </w:t>
+      </w:r>
+      <w:r>
+        <w:rPr>
+          <w:lang w:val="en-US"/>
+        </w:rPr>
+        <w:t xml:space="preserve">conference articles. </w:t>
       </w:r>
       <w:r>
         <w:t xml:space="preserve">Author </w:t>
@@ -8569,7 +8117,6 @@
       </w:r>
       <w:proofErr w:type="spellStart"/>
       <w:r>
-        <w:lastRenderedPageBreak/>
         <w:t>named</w:t>
       </w:r>
       <w:proofErr w:type="spellEnd"/>
@@ -8939,6 +8486,7 @@
       </w:pPr>
       <w:proofErr w:type="spellStart"/>
       <w:r>
+        <w:lastRenderedPageBreak/>
         <w:t>Figure</w:t>
       </w:r>
       <w:proofErr w:type="spellEnd"/>

</xml_diff>